<commit_message>
Update Requirements doc with comments
</commit_message>
<xml_diff>
--- a/Specification/Zadanie - Programista - TME.docx
+++ b/Specification/Zadanie - Programista - TME.docx
@@ -1,93 +1,61 @@
 
 <file path=word/document.xml><?xml version="1.0" encoding="utf-8"?>
-<w:document xmlns:wpc="http://schemas.microsoft.com/office/word/2010/wordprocessingCanvas" xmlns:cx="http://schemas.microsoft.com/office/drawing/2014/chartex" xmlns:cx1="http://schemas.microsoft.com/office/drawing/2015/9/8/chartex" xmlns:cx2="http://schemas.microsoft.com/office/drawing/2015/10/21/chartex" xmlns:cx3="http://schemas.microsoft.com/office/drawing/2016/5/9/chartex" xmlns:cx4="http://schemas.microsoft.com/office/drawing/2016/5/10/chartex" xmlns:cx5="http://schemas.microsoft.com/office/drawing/2016/5/11/chartex" xmlns:cx6="http://schemas.microsoft.com/office/drawing/2016/5/12/chartex" xmlns:cx7="http://schemas.microsoft.com/office/drawing/2016/5/13/chartex" xmlns:cx8="http://schemas.microsoft.com/office/drawing/2016/5/14/chartex" xmlns:mc="http://schemas.openxmlformats.org/markup-compatibility/2006" xmlns:aink="http://schemas.microsoft.com/office/drawing/2016/ink" xmlns:am3d="http://schemas.microsoft.com/office/drawing/2017/model3d" xmlns:o="urn:schemas-microsoft-com:office:office" xmlns:oel="http://schemas.microsoft.com/office/2019/extlst" xmlns:r="http://schemas.openxmlformats.org/officeDocument/2006/relationships" xmlns:m="http://schemas.openxmlformats.org/officeDocument/2006/math" xmlns:v="urn:schemas-microsoft-com:vml" xmlns:wp14="http://schemas.microsoft.com/office/word/2010/wordprocessingDrawing" xmlns:wp="http://schemas.openxmlformats.org/drawingml/2006/wordprocessingDrawing" xmlns:w10="urn:schemas-microsoft-com:office:word" xmlns:w="http://schemas.openxmlformats.org/wordprocessingml/2006/main" xmlns:w14="http://schemas.microsoft.com/office/word/2010/wordml" xmlns:w15="http://schemas.microsoft.com/office/word/2012/wordml" xmlns:w16cex="http://schemas.microsoft.com/office/word/2018/wordml/cex" xmlns:w16cid="http://schemas.microsoft.com/office/word/2016/wordml/cid" xmlns:w16="http://schemas.microsoft.com/office/word/2018/wordml" xmlns:w16sdtdh="http://schemas.microsoft.com/office/word/2020/wordml/sdtdatahash" xmlns:w16se="http://schemas.microsoft.com/office/word/2015/wordml/symex" xmlns:wpg="http://schemas.microsoft.com/office/word/2010/wordprocessingGroup" xmlns:wpi="http://schemas.microsoft.com/office/word/2010/wordprocessingInk" xmlns:wne="http://schemas.microsoft.com/office/word/2006/wordml" xmlns:wps="http://schemas.microsoft.com/office/word/2010/wordprocessingShape" mc:Ignorable="w14 w15 w16se w16cid w16 w16cex w16sdtdh wp14">
+<w:document xmlns:wpc="http://schemas.microsoft.com/office/word/2010/wordprocessingCanvas" xmlns:cx="http://schemas.microsoft.com/office/drawing/2014/chartex" xmlns:cx1="http://schemas.microsoft.com/office/drawing/2015/9/8/chartex" xmlns:cx2="http://schemas.microsoft.com/office/drawing/2015/10/21/chartex" xmlns:cx3="http://schemas.microsoft.com/office/drawing/2016/5/9/chartex" xmlns:cx4="http://schemas.microsoft.com/office/drawing/2016/5/10/chartex" xmlns:cx5="http://schemas.microsoft.com/office/drawing/2016/5/11/chartex" xmlns:cx6="http://schemas.microsoft.com/office/drawing/2016/5/12/chartex" xmlns:cx7="http://schemas.microsoft.com/office/drawing/2016/5/13/chartex" xmlns:cx8="http://schemas.microsoft.com/office/drawing/2016/5/14/chartex" xmlns:mc="http://schemas.openxmlformats.org/markup-compatibility/2006" xmlns:aink="http://schemas.microsoft.com/office/drawing/2016/ink" xmlns:am3d="http://schemas.microsoft.com/office/drawing/2017/model3d" xmlns:o="urn:schemas-microsoft-com:office:office" xmlns:oel="http://schemas.microsoft.com/office/2019/extlst" xmlns:r="http://schemas.openxmlformats.org/officeDocument/2006/relationships" xmlns:m="http://schemas.openxmlformats.org/officeDocument/2006/math" xmlns:v="urn:schemas-microsoft-com:vml" xmlns:wp14="http://schemas.microsoft.com/office/word/2010/wordprocessingDrawing" xmlns:wp="http://schemas.openxmlformats.org/drawingml/2006/wordprocessingDrawing" xmlns:w10="urn:schemas-microsoft-com:office:word" xmlns:w="http://schemas.openxmlformats.org/wordprocessingml/2006/main" xmlns:w14="http://schemas.microsoft.com/office/word/2010/wordml" xmlns:w15="http://schemas.microsoft.com/office/word/2012/wordml" xmlns:w16cex="http://schemas.microsoft.com/office/word/2018/wordml/cex" xmlns:w16cid="http://schemas.microsoft.com/office/word/2016/wordml/cid" xmlns:w16="http://schemas.microsoft.com/office/word/2018/wordml" xmlns:w16sdtdh="http://schemas.microsoft.com/office/word/2020/wordml/sdtdatahash" xmlns:w16se="http://schemas.microsoft.com/office/word/2015/wordml/symex" xmlns:wpg="http://schemas.microsoft.com/office/word/2010/wordprocessingGroup" xmlns:wpi="http://schemas.microsoft.com/office/word/2010/wordprocessingInk" xmlns:wne="http://schemas.microsoft.com/office/word/2006/wordml" xmlns:wps="http://schemas.microsoft.com/office/word/2010/wordprocessingShape" xmlns:a="http://schemas.openxmlformats.org/drawingml/2006/main" xmlns:pic="http://schemas.openxmlformats.org/drawingml/2006/picture" xmlns:a14="http://schemas.microsoft.com/office/drawing/2010/main" mc:Ignorable="w14 w15 w16se w16cid w16 w16cex w16sdtdh wp14">
   <w:body>
-    <w:p/>
     <w:p>
-      <w:r>
+      <w:pPr>
+        <w:rPr>
+          <w:sz w:val="22"/>
+          <w:szCs w:val="22"/>
+        </w:rPr>
+      </w:pPr>
+    </w:p>
+    <w:p>
+      <w:pPr>
+        <w:rPr>
+          <w:sz w:val="22"/>
+          <w:szCs w:val="22"/>
+        </w:rPr>
+      </w:pPr>
+      <w:r>
+        <w:rPr>
+          <w:sz w:val="22"/>
+          <w:szCs w:val="22"/>
+        </w:rPr>
         <w:t>Wzór aplikacji:</w:t>
       </w:r>
       <w:r>
-        <w:rPr>
-          <w:noProof/>
-        </w:rPr>
         <w:drawing>
-          <wp:inline distT="0" distB="0" distL="0" distR="0" wp14:anchorId="58AAA9C7" wp14:editId="5F094282">
-            <wp:extent cx="5758180" cy="2086610"/>
+          <wp:inline wp14:editId="040E5438" wp14:anchorId="58AAA9C7">
+            <wp:extent cx="5758178" cy="2086610"/>
             <wp:effectExtent l="0" t="0" r="0" b="8890"/>
-            <wp:docPr id="602488596" name="Obraz 3"/>
+            <wp:docPr id="602488596" name="Obraz 3" title=""/>
             <wp:cNvGraphicFramePr>
-              <a:graphicFrameLocks xmlns:a="http://schemas.openxmlformats.org/drawingml/2006/main" noChangeAspect="1"/>
+              <a:graphicFrameLocks noChangeAspect="1"/>
             </wp:cNvGraphicFramePr>
-            <a:graphic xmlns:a="http://schemas.openxmlformats.org/drawingml/2006/main">
+            <a:graphic>
               <a:graphicData uri="http://schemas.openxmlformats.org/drawingml/2006/picture">
-                <pic:pic xmlns:pic="http://schemas.openxmlformats.org/drawingml/2006/picture">
+                <pic:pic>
                   <pic:nvPicPr>
-                    <pic:cNvPr id="0" name="Picture 3"/>
-                    <pic:cNvPicPr>
-                      <a:picLocks noChangeAspect="1" noChangeArrowheads="1"/>
-                    </pic:cNvPicPr>
+                    <pic:cNvPr id="0" name="Obraz 3"/>
+                    <pic:cNvPicPr/>
                   </pic:nvPicPr>
                   <pic:blipFill>
-                    <a:blip r:embed="rId4" cstate="print">
-                      <a:extLst>
+                    <a:blip r:embed="Re984d5a75cbc4caf">
+                      <a:extLst xmlns:a="http://schemas.openxmlformats.org/drawingml/2006/main">
                         <a:ext uri="{28A0092B-C50C-407E-A947-70E740481C1C}">
                           <a14:useLocalDpi xmlns:a14="http://schemas.microsoft.com/office/drawing/2010/main" val="0"/>
                         </a:ext>
                       </a:extLst>
                     </a:blip>
-                    <a:srcRect/>
-                    <a:stretch>
-                      <a:fillRect/>
-                    </a:stretch>
-                  </pic:blipFill>
-                  <pic:spPr bwMode="auto">
-                    <a:xfrm>
-                      <a:off x="0" y="0"/>
-                      <a:ext cx="5758180" cy="2086610"/>
-                    </a:xfrm>
-                    <a:prstGeom prst="rect">
-                      <a:avLst/>
-                    </a:prstGeom>
-                    <a:noFill/>
-                    <a:ln>
-                      <a:noFill/>
-                    </a:ln>
-                  </pic:spPr>
-                </pic:pic>
-              </a:graphicData>
-            </a:graphic>
-          </wp:inline>
-        </w:drawing>
-      </w:r>
-    </w:p>
-    <w:p>
-      <w:r>
-        <w:drawing>
-          <wp:inline distT="0" distB="0" distL="0" distR="0" wp14:anchorId="59740F61" wp14:editId="65AAA859">
-            <wp:extent cx="1157383" cy="1190530"/>
-            <wp:effectExtent l="0" t="0" r="5080" b="0"/>
-            <wp:docPr id="1656906661" name="Obraz 1"/>
-            <wp:cNvGraphicFramePr>
-              <a:graphicFrameLocks xmlns:a="http://schemas.openxmlformats.org/drawingml/2006/main" noChangeAspect="1"/>
-            </wp:cNvGraphicFramePr>
-            <a:graphic xmlns:a="http://schemas.openxmlformats.org/drawingml/2006/main">
-              <a:graphicData uri="http://schemas.openxmlformats.org/drawingml/2006/picture">
-                <pic:pic xmlns:pic="http://schemas.openxmlformats.org/drawingml/2006/picture">
-                  <pic:nvPicPr>
-                    <pic:cNvPr id="1656906661" name=""/>
-                    <pic:cNvPicPr/>
-                  </pic:nvPicPr>
-                  <pic:blipFill>
-                    <a:blip r:embed="rId5"/>
                     <a:stretch>
                       <a:fillRect/>
                     </a:stretch>
                   </pic:blipFill>
                   <pic:spPr>
-                    <a:xfrm>
+                    <a:xfrm rot="0" flipH="0" flipV="0">
                       <a:off x="0" y="0"/>
-                      <a:ext cx="1166024" cy="1199418"/>
+                      <a:ext cx="5758178" cy="2086610"/>
                     </a:xfrm>
                     <a:prstGeom prst="rect">
                       <a:avLst/>
@@ -101,57 +69,44 @@
       </w:r>
     </w:p>
     <w:p>
-      <w:r>
-        <w:t>Stwórz aplikację WPF w języku C#</w:t>
-      </w:r>
-      <w:r>
-        <w:t>. Wykorzystaj bazę danych do wczytywania informacji o robotach.</w:t>
-      </w:r>
-      <w:r>
-        <w:t xml:space="preserve"> Pisz aplikację zgodnie z TDD.</w:t>
-      </w:r>
-      <w:r>
-        <w:t xml:space="preserve"> Styl aplikacji zawarty jest w pliku „App</w:t>
-      </w:r>
-      <w:r>
-        <w:t>DesignSystem</w:t>
-      </w:r>
-      <w:r>
-        <w:t>”.</w:t>
-      </w:r>
-    </w:p>
-    <w:p>
-      <w:r>
-        <w:t xml:space="preserve">Dane wczytywane są po wciśnięciu przycisku: </w:t>
-      </w:r>
-    </w:p>
-    <w:p>
+      <w:pPr>
+        <w:rPr>
+          <w:sz w:val="22"/>
+          <w:szCs w:val="22"/>
+        </w:rPr>
+      </w:pPr>
       <w:r>
         <w:drawing>
-          <wp:inline distT="0" distB="0" distL="0" distR="0" wp14:anchorId="17B2EA52" wp14:editId="58263A79">
-            <wp:extent cx="536592" cy="416459"/>
-            <wp:effectExtent l="0" t="0" r="0" b="3175"/>
-            <wp:docPr id="259969628" name="Obraz 1" descr="Obraz zawierający symbol, Jaskrawoniebieski, Prostokąt, logo&#10;&#10;Opis wygenerowany automatycznie"/>
+          <wp:inline wp14:editId="493AA284" wp14:anchorId="59740F61">
+            <wp:extent cx="1157383" cy="1190530"/>
+            <wp:effectExtent l="0" t="0" r="5080" b="0"/>
+            <wp:docPr id="1656906661" name="Obraz 1" title=""/>
             <wp:cNvGraphicFramePr>
-              <a:graphicFrameLocks xmlns:a="http://schemas.openxmlformats.org/drawingml/2006/main" noChangeAspect="1"/>
+              <a:graphicFrameLocks noChangeAspect="1"/>
             </wp:cNvGraphicFramePr>
-            <a:graphic xmlns:a="http://schemas.openxmlformats.org/drawingml/2006/main">
+            <a:graphic>
               <a:graphicData uri="http://schemas.openxmlformats.org/drawingml/2006/picture">
-                <pic:pic xmlns:pic="http://schemas.openxmlformats.org/drawingml/2006/picture">
+                <pic:pic>
                   <pic:nvPicPr>
-                    <pic:cNvPr id="259969628" name="Obraz 1" descr="Obraz zawierający symbol, Jaskrawoniebieski, Prostokąt, logo&#10;&#10;Opis wygenerowany automatycznie"/>
+                    <pic:cNvPr id="0" name="Obraz 1"/>
                     <pic:cNvPicPr/>
                   </pic:nvPicPr>
                   <pic:blipFill>
-                    <a:blip r:embed="rId6"/>
+                    <a:blip r:embed="R9fbbf948c13a45a4">
+                      <a:extLst>
+                        <a:ext xmlns:a="http://schemas.openxmlformats.org/drawingml/2006/main" uri="{28A0092B-C50C-407E-A947-70E740481C1C}">
+                          <a14:useLocalDpi val="0"/>
+                        </a:ext>
+                      </a:extLst>
+                    </a:blip>
                     <a:stretch>
                       <a:fillRect/>
                     </a:stretch>
                   </pic:blipFill>
                   <pic:spPr>
-                    <a:xfrm flipH="1">
+                    <a:xfrm rot="0" flipH="0" flipV="0">
                       <a:off x="0" y="0"/>
-                      <a:ext cx="544333" cy="422467"/>
+                      <a:ext cx="1157383" cy="1190530"/>
                     </a:xfrm>
                     <a:prstGeom prst="rect">
                       <a:avLst/>
@@ -165,56 +120,212 @@
       </w:r>
     </w:p>
     <w:p>
-      <w:r>
-        <w:t>P</w:t>
-      </w:r>
-      <w:r>
-        <w:t>o wciśnięciu przycisku</w:t>
-      </w:r>
-      <w:r>
-        <w:t xml:space="preserve"> zmienia się status robota oraz </w:t>
-      </w:r>
-      <w:r>
-        <w:t>inkrementuje się</w:t>
-      </w:r>
-      <w:r>
-        <w:t xml:space="preserve"> p</w:t>
-      </w:r>
-      <w:r>
-        <w:t>oziom baterii</w:t>
-      </w:r>
-      <w:r>
+      <w:pPr>
+        <w:pStyle w:val="Normalny"/>
+        <w:suppressLineNumbers w:val="0"/>
+        <w:bidi w:val="0"/>
+        <w:spacing w:before="0" w:beforeAutospacing="off" w:after="160" w:afterAutospacing="off" w:line="259" w:lineRule="auto"/>
+        <w:ind w:left="0" w:right="0"/>
+        <w:jc w:val="left"/>
+        <w:rPr>
+          <w:sz w:val="20"/>
+          <w:szCs w:val="20"/>
+        </w:rPr>
+      </w:pPr>
+      <w:r>
+        <w:rPr>
+          <w:sz w:val="22"/>
+          <w:szCs w:val="22"/>
+        </w:rPr>
+        <w:t>Stwórz aplikację WPF w języku C#</w:t>
+      </w:r>
+      <w:r>
+        <w:rPr>
+          <w:sz w:val="22"/>
+          <w:szCs w:val="22"/>
+        </w:rPr>
+        <w:t xml:space="preserve">. </w:t>
+      </w:r>
+      <w:r>
+        <w:br/>
+      </w:r>
+      <w:r>
+        <w:rPr>
+          <w:sz w:val="22"/>
+          <w:szCs w:val="22"/>
+        </w:rPr>
+        <w:t xml:space="preserve">Wykorzystaj </w:t>
+      </w:r>
+      <w:commentRangeStart w:id="1513482771"/>
+      <w:r>
+        <w:rPr>
+          <w:sz w:val="22"/>
+          <w:szCs w:val="22"/>
+        </w:rPr>
+        <w:t>bazę danych</w:t>
+      </w:r>
+      <w:commentRangeEnd w:id="1513482771"/>
+      <w:r>
+        <w:rPr>
+          <w:rStyle w:val="CommentReference"/>
+        </w:rPr>
+        <w:commentReference w:id="1513482771"/>
+      </w:r>
+      <w:r>
+        <w:rPr>
+          <w:sz w:val="22"/>
+          <w:szCs w:val="22"/>
+        </w:rPr>
+        <w:t xml:space="preserve"> do wczytywania informacji o robotach.</w:t>
+      </w:r>
+      <w:r>
+        <w:rPr>
+          <w:sz w:val="22"/>
+          <w:szCs w:val="22"/>
+        </w:rPr>
+        <w:t xml:space="preserve"> </w:t>
+      </w:r>
+      <w:r>
+        <w:br/>
+      </w:r>
+      <w:r>
+        <w:rPr>
+          <w:sz w:val="22"/>
+          <w:szCs w:val="22"/>
+        </w:rPr>
+        <w:t xml:space="preserve">Pisz aplikację zgodnie z </w:t>
+      </w:r>
+      <w:commentRangeStart w:id="1273489793"/>
+      <w:r>
+        <w:rPr>
+          <w:sz w:val="22"/>
+          <w:szCs w:val="22"/>
+        </w:rPr>
+        <w:t>TDD</w:t>
+      </w:r>
+      <w:commentRangeEnd w:id="1273489793"/>
+      <w:r>
+        <w:rPr>
+          <w:rStyle w:val="CommentReference"/>
+        </w:rPr>
+        <w:commentReference w:id="1273489793"/>
+      </w:r>
+      <w:r>
+        <w:rPr>
+          <w:sz w:val="22"/>
+          <w:szCs w:val="22"/>
+        </w:rPr>
+        <w:t>.</w:t>
+      </w:r>
+      <w:r>
+        <w:rPr>
+          <w:sz w:val="22"/>
+          <w:szCs w:val="22"/>
+        </w:rPr>
+        <w:t xml:space="preserve"> </w:t>
+      </w:r>
+      <w:r>
+        <w:br/>
+      </w:r>
+      <w:r>
+        <w:rPr>
+          <w:sz w:val="22"/>
+          <w:szCs w:val="22"/>
+        </w:rPr>
+        <w:t>Styl aplikacji zawarty jest w pliku „</w:t>
+      </w:r>
+      <w:proofErr w:type="spellStart"/>
+      <w:r>
+        <w:rPr>
+          <w:sz w:val="22"/>
+          <w:szCs w:val="22"/>
+        </w:rPr>
+        <w:t>App</w:t>
+      </w:r>
+      <w:r>
+        <w:rPr>
+          <w:sz w:val="22"/>
+          <w:szCs w:val="22"/>
+        </w:rPr>
+        <w:t>DesignSystem</w:t>
+      </w:r>
+      <w:proofErr w:type="spellEnd"/>
+      <w:r>
+        <w:rPr>
+          <w:sz w:val="22"/>
+          <w:szCs w:val="22"/>
+        </w:rPr>
+        <w:t>”.</w:t>
+      </w:r>
+    </w:p>
+    <w:p>
+      <w:pPr>
+        <w:rPr>
+          <w:sz w:val="22"/>
+          <w:szCs w:val="22"/>
+        </w:rPr>
+      </w:pPr>
+      <w:commentRangeStart w:id="1942952388"/>
+      <w:r>
+        <w:rPr>
+          <w:sz w:val="22"/>
+          <w:szCs w:val="22"/>
+        </w:rPr>
+        <w:t>Dane po wciśnięciu przycisku</w:t>
+      </w:r>
+      <w:commentRangeEnd w:id="1942952388"/>
+      <w:r>
+        <w:rPr>
+          <w:rStyle w:val="CommentReference"/>
+        </w:rPr>
+        <w:commentReference w:id="1942952388"/>
+      </w:r>
+      <w:r>
+        <w:rPr>
+          <w:sz w:val="22"/>
+          <w:szCs w:val="22"/>
+        </w:rPr>
         <w:t xml:space="preserve">: </w:t>
       </w:r>
       <w:r>
-        <w:br/>
+        <w:rPr>
+          <w:sz w:val="22"/>
+          <w:szCs w:val="22"/>
+        </w:rPr>
+        <w:t xml:space="preserve"> </w:t>
       </w:r>
       <w:r>
         <w:drawing>
-          <wp:inline distT="0" distB="0" distL="0" distR="0" wp14:anchorId="2AF0B5D9" wp14:editId="04EB4A81">
-            <wp:extent cx="550225" cy="384773"/>
-            <wp:effectExtent l="0" t="0" r="2540" b="0"/>
-            <wp:docPr id="405674330" name="Obraz 1" descr="Obraz zawierający logo, Jaskrawoniebieski, symbol, zrzut ekranu&#10;&#10;Opis wygenerowany automatycznie"/>
+          <wp:inline wp14:editId="4FBDE83C" wp14:anchorId="17B2EA52">
+            <wp:extent cx="536592" cy="416459"/>
+            <wp:effectExtent l="0" t="0" r="0" b="3175"/>
+            <wp:docPr id="259969628" name="Obraz 1" descr="Obraz zawierający symbol, Jaskrawoniebieski, Prostokąt, logo&#10;&#10;Opis wygenerowany automatycznie" title=""/>
             <wp:cNvGraphicFramePr>
-              <a:graphicFrameLocks xmlns:a="http://schemas.openxmlformats.org/drawingml/2006/main" noChangeAspect="1"/>
+              <a:graphicFrameLocks noChangeAspect="1"/>
             </wp:cNvGraphicFramePr>
-            <a:graphic xmlns:a="http://schemas.openxmlformats.org/drawingml/2006/main">
+            <a:graphic>
               <a:graphicData uri="http://schemas.openxmlformats.org/drawingml/2006/picture">
-                <pic:pic xmlns:pic="http://schemas.openxmlformats.org/drawingml/2006/picture">
+                <pic:pic>
                   <pic:nvPicPr>
-                    <pic:cNvPr id="405674330" name="Obraz 1" descr="Obraz zawierający logo, Jaskrawoniebieski, symbol, zrzut ekranu&#10;&#10;Opis wygenerowany automatycznie"/>
+                    <pic:cNvPr id="0" name="Obraz 1"/>
                     <pic:cNvPicPr/>
                   </pic:nvPicPr>
                   <pic:blipFill>
-                    <a:blip r:embed="rId7"/>
+                    <a:blip r:embed="Ra76e5034d83f4084">
+                      <a:extLst>
+                        <a:ext xmlns:a="http://schemas.openxmlformats.org/drawingml/2006/main" uri="{28A0092B-C50C-407E-A947-70E740481C1C}">
+                          <a14:useLocalDpi val="0"/>
+                        </a:ext>
+                      </a:extLst>
+                    </a:blip>
                     <a:stretch>
                       <a:fillRect/>
                     </a:stretch>
                   </pic:blipFill>
                   <pic:spPr>
-                    <a:xfrm>
+                    <a:xfrm rot="0" flipH="1" flipV="0">
                       <a:off x="0" y="0"/>
-                      <a:ext cx="557854" cy="390108"/>
+                      <a:ext cx="536592" cy="416459"/>
                     </a:xfrm>
                     <a:prstGeom prst="rect">
                       <a:avLst/>
@@ -228,51 +339,338 @@
       </w:r>
     </w:p>
     <w:p>
-      <w:r>
+      <w:pPr>
+        <w:rPr>
+          <w:sz w:val="22"/>
+          <w:szCs w:val="22"/>
+        </w:rPr>
+      </w:pPr>
+      <w:r>
+        <w:rPr>
+          <w:sz w:val="22"/>
+          <w:szCs w:val="22"/>
+        </w:rPr>
+        <w:t>P</w:t>
+      </w:r>
+      <w:r>
+        <w:rPr>
+          <w:sz w:val="22"/>
+          <w:szCs w:val="22"/>
+        </w:rPr>
+        <w:t>o wciśnięciu przycisku</w:t>
+      </w:r>
+      <w:r>
+        <w:rPr>
+          <w:sz w:val="22"/>
+          <w:szCs w:val="22"/>
+        </w:rPr>
+        <w:t xml:space="preserve"> </w:t>
+      </w:r>
+      <w:commentRangeStart w:id="1428834181"/>
+      <w:r>
+        <w:rPr>
+          <w:sz w:val="22"/>
+          <w:szCs w:val="22"/>
+        </w:rPr>
+        <w:t xml:space="preserve">zmienia się status robota oraz </w:t>
+      </w:r>
+      <w:r>
+        <w:rPr>
+          <w:sz w:val="22"/>
+          <w:szCs w:val="22"/>
+        </w:rPr>
+        <w:t>inkrementuje się</w:t>
+      </w:r>
+      <w:r>
+        <w:rPr>
+          <w:sz w:val="22"/>
+          <w:szCs w:val="22"/>
+        </w:rPr>
+        <w:t xml:space="preserve"> p</w:t>
+      </w:r>
+      <w:r>
+        <w:rPr>
+          <w:sz w:val="22"/>
+          <w:szCs w:val="22"/>
+        </w:rPr>
+        <w:t>oziom baterii</w:t>
+      </w:r>
+      <w:commentRangeEnd w:id="1428834181"/>
+      <w:r>
+        <w:rPr>
+          <w:rStyle w:val="CommentReference"/>
+        </w:rPr>
+        <w:commentReference w:id="1428834181"/>
+      </w:r>
+      <w:r>
+        <w:rPr>
+          <w:sz w:val="22"/>
+          <w:szCs w:val="22"/>
+        </w:rPr>
+        <w:t>:</w:t>
+      </w:r>
+      <w:r>
+        <w:rPr>
+          <w:sz w:val="22"/>
+          <w:szCs w:val="22"/>
+        </w:rPr>
+        <w:t xml:space="preserve"> </w:t>
+      </w:r>
+      <w:r>
+        <w:drawing>
+          <wp:inline wp14:editId="34E8A782" wp14:anchorId="2AF0B5D9">
+            <wp:extent cx="550225" cy="384773"/>
+            <wp:effectExtent l="0" t="0" r="2540" b="0"/>
+            <wp:docPr id="405674330" name="Obraz 1" descr="Obraz zawierający logo, Jaskrawoniebieski, symbol, zrzut ekranu&#10;&#10;Opis wygenerowany automatycznie" title=""/>
+            <wp:cNvGraphicFramePr>
+              <a:graphicFrameLocks noChangeAspect="1"/>
+            </wp:cNvGraphicFramePr>
+            <a:graphic>
+              <a:graphicData uri="http://schemas.openxmlformats.org/drawingml/2006/picture">
+                <pic:pic>
+                  <pic:nvPicPr>
+                    <pic:cNvPr id="0" name="Obraz 1"/>
+                    <pic:cNvPicPr/>
+                  </pic:nvPicPr>
+                  <pic:blipFill>
+                    <a:blip r:embed="Rd22dc4d82c4944f7">
+                      <a:extLst>
+                        <a:ext xmlns:a="http://schemas.openxmlformats.org/drawingml/2006/main" uri="{28A0092B-C50C-407E-A947-70E740481C1C}">
+                          <a14:useLocalDpi val="0"/>
+                        </a:ext>
+                      </a:extLst>
+                    </a:blip>
+                    <a:stretch>
+                      <a:fillRect/>
+                    </a:stretch>
+                  </pic:blipFill>
+                  <pic:spPr>
+                    <a:xfrm rot="0" flipH="0" flipV="0">
+                      <a:off x="0" y="0"/>
+                      <a:ext cx="550225" cy="384773"/>
+                    </a:xfrm>
+                    <a:prstGeom prst="rect">
+                      <a:avLst/>
+                    </a:prstGeom>
+                  </pic:spPr>
+                </pic:pic>
+              </a:graphicData>
+            </a:graphic>
+          </wp:inline>
+        </w:drawing>
+      </w:r>
+    </w:p>
+    <w:p>
+      <w:pPr>
+        <w:rPr>
+          <w:sz w:val="20"/>
+          <w:szCs w:val="20"/>
+        </w:rPr>
+      </w:pPr>
+      <w:r>
+        <w:rPr>
+          <w:sz w:val="22"/>
+          <w:szCs w:val="22"/>
+        </w:rPr>
         <w:t>Kolor „kafla” zależny jest od statusu robota.</w:t>
       </w:r>
     </w:p>
     <w:p>
-      <w:r>
-        <w:t>Wybór robota z lewego górnego combo boxa lub przycisków „&lt;” „&gt;” ogranicza liczbę widocznych „kafli”</w:t>
-      </w:r>
-      <w:r>
+      <w:pPr>
+        <w:rPr>
+          <w:sz w:val="20"/>
+          <w:szCs w:val="20"/>
+        </w:rPr>
+      </w:pPr>
+      <w:commentRangeStart w:id="1024641106"/>
+      <w:r>
+        <w:rPr>
+          <w:sz w:val="22"/>
+          <w:szCs w:val="22"/>
+        </w:rPr>
+        <w:t xml:space="preserve">Wybór robota z lewego górnego </w:t>
+      </w:r>
+      <w:proofErr w:type="spellStart"/>
+      <w:r>
+        <w:rPr>
+          <w:sz w:val="22"/>
+          <w:szCs w:val="22"/>
+        </w:rPr>
+        <w:t>combo</w:t>
+      </w:r>
+      <w:proofErr w:type="spellEnd"/>
+      <w:r>
+        <w:rPr>
+          <w:sz w:val="22"/>
+          <w:szCs w:val="22"/>
+        </w:rPr>
+        <w:t xml:space="preserve"> </w:t>
+      </w:r>
+      <w:proofErr w:type="spellStart"/>
+      <w:r>
+        <w:rPr>
+          <w:sz w:val="22"/>
+          <w:szCs w:val="22"/>
+        </w:rPr>
+        <w:t>boxa</w:t>
+      </w:r>
+      <w:proofErr w:type="spellEnd"/>
+      <w:r>
+        <w:rPr>
+          <w:sz w:val="22"/>
+          <w:szCs w:val="22"/>
+        </w:rPr>
+        <w:t xml:space="preserve"> </w:t>
+      </w:r>
+      <w:r>
+        <w:rPr>
+          <w:sz w:val="22"/>
+          <w:szCs w:val="22"/>
+        </w:rPr>
+        <w:t>lub przycisków „&lt;” „&gt;” ogranicza liczbę widocznych „kafli”</w:t>
+      </w:r>
+      <w:r>
+        <w:rPr>
+          <w:sz w:val="22"/>
+          <w:szCs w:val="22"/>
+        </w:rPr>
         <w:t>.</w:t>
       </w:r>
-    </w:p>
-    <w:p/>
+      <w:commentRangeEnd w:id="1024641106"/>
+      <w:r>
+        <w:rPr>
+          <w:rStyle w:val="CommentReference"/>
+        </w:rPr>
+        <w:commentReference w:id="1024641106"/>
+      </w:r>
+    </w:p>
     <w:p>
-      <w:r>
+      <w:pPr>
+        <w:rPr>
+          <w:sz w:val="22"/>
+          <w:szCs w:val="22"/>
+        </w:rPr>
+      </w:pPr>
+    </w:p>
+    <w:p>
+      <w:pPr>
+        <w:rPr>
+          <w:sz w:val="20"/>
+          <w:szCs w:val="20"/>
+        </w:rPr>
+      </w:pPr>
+      <w:r>
+        <w:rPr>
+          <w:sz w:val="22"/>
+          <w:szCs w:val="22"/>
+        </w:rPr>
         <w:t>Punktowane są:</w:t>
       </w:r>
     </w:p>
     <w:p>
-      <w:r>
+      <w:pPr>
+        <w:pStyle w:val="Akapitzlist"/>
+        <w:numPr>
+          <w:ilvl w:val="0"/>
+          <w:numId w:val="1"/>
+        </w:numPr>
+        <w:rPr>
+          <w:sz w:val="20"/>
+          <w:szCs w:val="20"/>
+        </w:rPr>
+      </w:pPr>
+      <w:r>
+        <w:rPr>
+          <w:sz w:val="22"/>
+          <w:szCs w:val="22"/>
+        </w:rPr>
         <w:t>Czytelność kodu</w:t>
       </w:r>
     </w:p>
     <w:p>
-      <w:r>
+      <w:pPr>
+        <w:pStyle w:val="Akapitzlist"/>
+        <w:numPr>
+          <w:ilvl w:val="0"/>
+          <w:numId w:val="1"/>
+        </w:numPr>
+        <w:rPr>
+          <w:sz w:val="20"/>
+          <w:szCs w:val="20"/>
+        </w:rPr>
+      </w:pPr>
+      <w:r>
+        <w:rPr>
+          <w:sz w:val="22"/>
+          <w:szCs w:val="22"/>
+        </w:rPr>
         <w:t>Zastosowanie założeń SOLID</w:t>
       </w:r>
     </w:p>
     <w:p>
-      <w:r>
+      <w:pPr>
+        <w:pStyle w:val="Akapitzlist"/>
+        <w:numPr>
+          <w:ilvl w:val="0"/>
+          <w:numId w:val="1"/>
+        </w:numPr>
+        <w:rPr>
+          <w:sz w:val="20"/>
+          <w:szCs w:val="20"/>
+        </w:rPr>
+      </w:pPr>
+      <w:r>
+        <w:rPr>
+          <w:sz w:val="22"/>
+          <w:szCs w:val="22"/>
+        </w:rPr>
         <w:t>Zastosowanie wzorca MVVM</w:t>
       </w:r>
     </w:p>
     <w:p>
-      <w:r>
+      <w:pPr>
+        <w:pStyle w:val="Akapitzlist"/>
+        <w:numPr>
+          <w:ilvl w:val="0"/>
+          <w:numId w:val="1"/>
+        </w:numPr>
+        <w:rPr>
+          <w:sz w:val="20"/>
+          <w:szCs w:val="20"/>
+        </w:rPr>
+      </w:pPr>
+      <w:r>
+        <w:rPr>
+          <w:sz w:val="22"/>
+          <w:szCs w:val="22"/>
+        </w:rPr>
         <w:t>Wykonanie aplikacji zgodnie z założeniami</w:t>
       </w:r>
     </w:p>
     <w:p>
-      <w:r>
+      <w:pPr>
+        <w:pStyle w:val="Akapitzlist"/>
+        <w:numPr>
+          <w:ilvl w:val="0"/>
+          <w:numId w:val="1"/>
+        </w:numPr>
+        <w:rPr>
+          <w:sz w:val="20"/>
+          <w:szCs w:val="20"/>
+        </w:rPr>
+      </w:pPr>
+      <w:proofErr w:type="spellStart"/>
+      <w:r>
+        <w:rPr>
+          <w:sz w:val="22"/>
+          <w:szCs w:val="22"/>
+        </w:rPr>
         <w:t>Responsywność</w:t>
       </w:r>
+      <w:proofErr w:type="spellEnd"/>
     </w:p>
     <w:sectPr>
-      <w:pgSz w:w="11906" w:h="16838"/>
+      <w:pgSz w:w="11906" w:h="16838" w:orient="portrait"/>
       <w:pgMar w:top="1417" w:right="1417" w:bottom="1417" w:left="1417" w:header="708" w:footer="708" w:gutter="0"/>
       <w:cols w:space="708"/>
       <w:docGrid w:linePitch="360"/>
@@ -281,12 +679,298 @@
 </w:document>
 </file>
 
+<file path=word/comments.xml><?xml version="1.0" encoding="utf-8"?>
+<w:comments xmlns:w14="http://schemas.microsoft.com/office/word/2010/wordml" xmlns:w="http://schemas.openxmlformats.org/wordprocessingml/2006/main">
+  <w:comment xmlns:w="http://schemas.openxmlformats.org/wordprocessingml/2006/main" w:initials="DP" w:author="Daniel P." w:date="2024-07-05T15:57:23" w:id="1513482771">
+    <w:p xmlns:w14="http://schemas.microsoft.com/office/word/2010/wordml" xmlns:w="http://schemas.openxmlformats.org/wordprocessingml/2006/main">
+      <w:pPr>
+        <w:pStyle w:val="CommentText"/>
+      </w:pPr>
+      <w:r>
+        <w:rPr>
+          <w:rStyle w:val="CommentReference"/>
+        </w:rPr>
+        <w:annotationRef/>
+      </w:r>
+      <w:r>
+        <w:t>SQL preferowany nad Dowolną zakładając stos technologiczny z oferty.</w:t>
+      </w:r>
+    </w:p>
+    <w:p xmlns:w14="http://schemas.microsoft.com/office/word/2010/wordml" xmlns:w="http://schemas.openxmlformats.org/wordprocessingml/2006/main">
+      <w:pPr>
+        <w:pStyle w:val="CommentText"/>
+      </w:pPr>
+      <w:r>
+        <w:t>Dla czegoś tak bardzo nie relacyjnego NoSQL jest również dobrą opcją.</w:t>
+      </w:r>
+    </w:p>
+  </w:comment>
+  <w:comment xmlns:w="http://schemas.openxmlformats.org/wordprocessingml/2006/main" w:initials="DP" w:author="Daniel P." w:date="2024-07-05T15:58:06" w:id="1273489793">
+    <w:p xmlns:w14="http://schemas.microsoft.com/office/word/2010/wordml" xmlns:w="http://schemas.openxmlformats.org/wordprocessingml/2006/main">
+      <w:pPr>
+        <w:pStyle w:val="CommentText"/>
+      </w:pPr>
+      <w:r>
+        <w:rPr>
+          <w:rStyle w:val="CommentReference"/>
+        </w:rPr>
+        <w:annotationRef/>
+      </w:r>
+      <w:r>
+        <w:t>Jak głęboko oczekiwane są testy?</w:t>
+      </w:r>
+    </w:p>
+    <w:p xmlns:w14="http://schemas.microsoft.com/office/word/2010/wordml" xmlns:w="http://schemas.openxmlformats.org/wordprocessingml/2006/main">
+      <w:pPr>
+        <w:pStyle w:val="CommentText"/>
+      </w:pPr>
+      <w:r>
+        <w:t>Unit/Integracyjne/UI/Endpoint?</w:t>
+      </w:r>
+    </w:p>
+  </w:comment>
+  <w:comment xmlns:w="http://schemas.openxmlformats.org/wordprocessingml/2006/main" w:initials="DP" w:author="Daniel P." w:date="2024-07-05T15:58:47" w:id="1942952388">
+    <w:p xmlns:w14="http://schemas.microsoft.com/office/word/2010/wordml" xmlns:w="http://schemas.openxmlformats.org/wordprocessingml/2006/main">
+      <w:pPr>
+        <w:pStyle w:val="CommentText"/>
+      </w:pPr>
+      <w:r>
+        <w:rPr>
+          <w:rStyle w:val="CommentReference"/>
+        </w:rPr>
+        <w:annotationRef/>
+      </w:r>
+      <w:r>
+        <w:t>Zakładam że wtedy ma pobrać wszystkie wpisy z bazy i je zaprezentować.</w:t>
+      </w:r>
+    </w:p>
+    <w:p xmlns:w14="http://schemas.microsoft.com/office/word/2010/wordml" xmlns:w="http://schemas.openxmlformats.org/wordprocessingml/2006/main">
+      <w:pPr>
+        <w:pStyle w:val="CommentText"/>
+      </w:pPr>
+    </w:p>
+    <w:p xmlns:w14="http://schemas.microsoft.com/office/word/2010/wordml" xmlns:w="http://schemas.openxmlformats.org/wordprocessingml/2006/main">
+      <w:pPr>
+        <w:pStyle w:val="CommentText"/>
+      </w:pPr>
+      <w:r>
+        <w:t>Co uaktywnie combobox i przyciski na około.</w:t>
+      </w:r>
+    </w:p>
+  </w:comment>
+  <w:comment xmlns:w="http://schemas.openxmlformats.org/wordprocessingml/2006/main" w:initials="DP" w:author="Daniel P." w:date="2024-07-05T16:00:02" w:id="1428834181">
+    <w:p xmlns:w14="http://schemas.microsoft.com/office/word/2010/wordml" xmlns:w="http://schemas.openxmlformats.org/wordprocessingml/2006/main">
+      <w:pPr>
+        <w:pStyle w:val="CommentText"/>
+      </w:pPr>
+      <w:r>
+        <w:rPr>
+          <w:rStyle w:val="CommentReference"/>
+        </w:rPr>
+        <w:annotationRef/>
+      </w:r>
+      <w:r>
+        <w:t>Spekulując po słowie "Inkrementacja" Wygląda to no przycisk modyfikujący stan bazy danych. I powinien działać tylko z jednym robotem.</w:t>
+      </w:r>
+    </w:p>
+  </w:comment>
+  <w:comment xmlns:w="http://schemas.openxmlformats.org/wordprocessingml/2006/main" w:initials="DP" w:author="Daniel P." w:date="2024-07-05T16:01:19" w:id="1024641106">
+    <w:p xmlns:w14="http://schemas.microsoft.com/office/word/2010/wordml" xmlns:w="http://schemas.openxmlformats.org/wordprocessingml/2006/main">
+      <w:pPr>
+        <w:pStyle w:val="CommentText"/>
+      </w:pPr>
+      <w:r>
+        <w:rPr>
+          <w:rStyle w:val="CommentReference"/>
+        </w:rPr>
+        <w:annotationRef/>
+      </w:r>
+      <w:r>
+        <w:t>Mogę spekulować iż chodzi o to że domyślnie są wszystkie. Combobox wybiera jednego a przyciski obok zmieniają na kolejnego/ poprzedniego.</w:t>
+      </w:r>
+    </w:p>
+  </w:comment>
+</w:comments>
+</file>
+
+<file path=word/commentsExtended.xml><?xml version="1.0" encoding="utf-8"?>
+<w15:commentsEx xmlns:mc="http://schemas.openxmlformats.org/markup-compatibility/2006" xmlns:w15="http://schemas.microsoft.com/office/word/2012/wordml" mc:Ignorable="w15">
+  <w15:commentEx w15:done="0" w15:paraId="7CC85D99"/>
+  <w15:commentEx w15:done="0" w15:paraId="364C1C2B"/>
+  <w15:commentEx w15:done="0" w15:paraId="48F4CBA5"/>
+  <w15:commentEx w15:done="0" w15:paraId="6CF0C9F5"/>
+  <w15:commentEx w15:done="0" w15:paraId="24124CE7"/>
+</w15:commentsEx>
+</file>
+
+<file path=word/commentsExtensible.xml><?xml version="1.0" encoding="utf-8"?>
+<w16cex:commentsExtensible xmlns:w16="http://schemas.microsoft.com/office/word/2018/wordml" xmlns:w16cex="http://schemas.microsoft.com/office/word/2018/wordml/cex" xmlns:mc="http://schemas.openxmlformats.org/markup-compatibility/2006" mc:Ignorable="w16 w16cex">
+  <w16cex:commentExtensible w16cex:durableId="6A2C573E" w16cex:dateUtc="2024-07-05T13:57:23.534Z"/>
+  <w16cex:commentExtensible w16cex:durableId="68336D77" w16cex:dateUtc="2024-07-05T13:58:06.045Z"/>
+  <w16cex:commentExtensible w16cex:durableId="6974084A" w16cex:dateUtc="2024-07-05T13:58:47.35Z"/>
+  <w16cex:commentExtensible w16cex:durableId="43A46692" w16cex:dateUtc="2024-07-05T14:00:02.642Z"/>
+  <w16cex:commentExtensible w16cex:durableId="6A626D47" w16cex:dateUtc="2024-07-05T14:01:19.371Z"/>
+</w16cex:commentsExtensible>
+</file>
+
+<file path=word/commentsIds.xml><?xml version="1.0" encoding="utf-8"?>
+<w16cid:commentsIds xmlns:mc="http://schemas.openxmlformats.org/markup-compatibility/2006" xmlns:w16cid="http://schemas.microsoft.com/office/word/2016/wordml/cid" mc:Ignorable="w16cid">
+  <w16cid:commentId w16cid:paraId="7CC85D99" w16cid:durableId="6A2C573E"/>
+  <w16cid:commentId w16cid:paraId="364C1C2B" w16cid:durableId="68336D77"/>
+  <w16cid:commentId w16cid:paraId="48F4CBA5" w16cid:durableId="6974084A"/>
+  <w16cid:commentId w16cid:paraId="6CF0C9F5" w16cid:durableId="43A46692"/>
+  <w16cid:commentId w16cid:paraId="24124CE7" w16cid:durableId="6A626D47"/>
+</w16cid:commentsIds>
+</file>
+
+<file path=word/intelligence2.xml><?xml version="1.0" encoding="utf-8"?>
+<int2:intelligence xmlns:int2="http://schemas.microsoft.com/office/intelligence/2020/intelligence">
+  <int2:observations>
+    <int2:textHash int2:hashCode="jgEynAX9V6Ui5C" int2:id="Eu4JE9EA">
+      <int2:state int2:type="LegacyProofing" int2:value="Rejected"/>
+    </int2:textHash>
+  </int2:observations>
+  <int2:intelligenceSettings/>
+</int2:intelligence>
+</file>
+
+<file path=word/numbering.xml><?xml version="1.0" encoding="utf-8"?>
+<w:numbering xmlns:w="http://schemas.openxmlformats.org/wordprocessingml/2006/main">
+  <w:abstractNum xmlns:w="http://schemas.openxmlformats.org/wordprocessingml/2006/main" w:abstractNumId="1">
+    <w:nsid w:val="36159558"/>
+    <w:multiLevelType xmlns:w="http://schemas.openxmlformats.org/wordprocessingml/2006/main" w:val="hybridMultilevel"/>
+    <w:lvl xmlns:w="http://schemas.openxmlformats.org/wordprocessingml/2006/main" w:ilvl="0">
+      <w:start w:val="1"/>
+      <w:numFmt w:val="bullet"/>
+      <w:lvlText w:val=""/>
+      <w:lvlJc w:val="left"/>
+      <w:pPr>
+        <w:ind w:left="720" w:hanging="360"/>
+      </w:pPr>
+      <w:rPr>
+        <w:rFonts w:hint="default" w:ascii="Symbol" w:hAnsi="Symbol"/>
+      </w:rPr>
+    </w:lvl>
+    <w:lvl xmlns:w="http://schemas.openxmlformats.org/wordprocessingml/2006/main" w:ilvl="1">
+      <w:start w:val="1"/>
+      <w:numFmt w:val="bullet"/>
+      <w:lvlText w:val="o"/>
+      <w:lvlJc w:val="left"/>
+      <w:pPr>
+        <w:ind w:left="1440" w:hanging="360"/>
+      </w:pPr>
+      <w:rPr>
+        <w:rFonts w:hint="default" w:ascii="Courier New" w:hAnsi="Courier New"/>
+      </w:rPr>
+    </w:lvl>
+    <w:lvl xmlns:w="http://schemas.openxmlformats.org/wordprocessingml/2006/main" w:ilvl="2">
+      <w:start w:val="1"/>
+      <w:numFmt w:val="bullet"/>
+      <w:lvlText w:val=""/>
+      <w:lvlJc w:val="left"/>
+      <w:pPr>
+        <w:ind w:left="2160" w:hanging="360"/>
+      </w:pPr>
+      <w:rPr>
+        <w:rFonts w:hint="default" w:ascii="Wingdings" w:hAnsi="Wingdings"/>
+      </w:rPr>
+    </w:lvl>
+    <w:lvl xmlns:w="http://schemas.openxmlformats.org/wordprocessingml/2006/main" w:ilvl="3">
+      <w:start w:val="1"/>
+      <w:numFmt w:val="bullet"/>
+      <w:lvlText w:val=""/>
+      <w:lvlJc w:val="left"/>
+      <w:pPr>
+        <w:ind w:left="2880" w:hanging="360"/>
+      </w:pPr>
+      <w:rPr>
+        <w:rFonts w:hint="default" w:ascii="Symbol" w:hAnsi="Symbol"/>
+      </w:rPr>
+    </w:lvl>
+    <w:lvl xmlns:w="http://schemas.openxmlformats.org/wordprocessingml/2006/main" w:ilvl="4">
+      <w:start w:val="1"/>
+      <w:numFmt w:val="bullet"/>
+      <w:lvlText w:val="o"/>
+      <w:lvlJc w:val="left"/>
+      <w:pPr>
+        <w:ind w:left="3600" w:hanging="360"/>
+      </w:pPr>
+      <w:rPr>
+        <w:rFonts w:hint="default" w:ascii="Courier New" w:hAnsi="Courier New"/>
+      </w:rPr>
+    </w:lvl>
+    <w:lvl xmlns:w="http://schemas.openxmlformats.org/wordprocessingml/2006/main" w:ilvl="5">
+      <w:start w:val="1"/>
+      <w:numFmt w:val="bullet"/>
+      <w:lvlText w:val=""/>
+      <w:lvlJc w:val="left"/>
+      <w:pPr>
+        <w:ind w:left="4320" w:hanging="360"/>
+      </w:pPr>
+      <w:rPr>
+        <w:rFonts w:hint="default" w:ascii="Wingdings" w:hAnsi="Wingdings"/>
+      </w:rPr>
+    </w:lvl>
+    <w:lvl xmlns:w="http://schemas.openxmlformats.org/wordprocessingml/2006/main" w:ilvl="6">
+      <w:start w:val="1"/>
+      <w:numFmt w:val="bullet"/>
+      <w:lvlText w:val=""/>
+      <w:lvlJc w:val="left"/>
+      <w:pPr>
+        <w:ind w:left="5040" w:hanging="360"/>
+      </w:pPr>
+      <w:rPr>
+        <w:rFonts w:hint="default" w:ascii="Symbol" w:hAnsi="Symbol"/>
+      </w:rPr>
+    </w:lvl>
+    <w:lvl xmlns:w="http://schemas.openxmlformats.org/wordprocessingml/2006/main" w:ilvl="7">
+      <w:start w:val="1"/>
+      <w:numFmt w:val="bullet"/>
+      <w:lvlText w:val="o"/>
+      <w:lvlJc w:val="left"/>
+      <w:pPr>
+        <w:ind w:left="5760" w:hanging="360"/>
+      </w:pPr>
+      <w:rPr>
+        <w:rFonts w:hint="default" w:ascii="Courier New" w:hAnsi="Courier New"/>
+      </w:rPr>
+    </w:lvl>
+    <w:lvl xmlns:w="http://schemas.openxmlformats.org/wordprocessingml/2006/main" w:ilvl="8">
+      <w:start w:val="1"/>
+      <w:numFmt w:val="bullet"/>
+      <w:lvlText w:val=""/>
+      <w:lvlJc w:val="left"/>
+      <w:pPr>
+        <w:ind w:left="6480" w:hanging="360"/>
+      </w:pPr>
+      <w:rPr>
+        <w:rFonts w:hint="default" w:ascii="Wingdings" w:hAnsi="Wingdings"/>
+      </w:rPr>
+    </w:lvl>
+  </w:abstractNum>
+  <w:num w:numId="1">
+    <w:abstractNumId w:val="1"/>
+  </w:num>
+</w:numbering>
+</file>
+
+<file path=word/people.xml><?xml version="1.0" encoding="utf-8"?>
+<w15:people xmlns:mc="http://schemas.openxmlformats.org/markup-compatibility/2006" xmlns:w15="http://schemas.microsoft.com/office/word/2012/wordml" mc:Ignorable="w15">
+  <w15:person w15:author="Daniel P.">
+    <w15:presenceInfo w15:providerId="Windows Live" w15:userId="7c8ad2e5faa62db4"/>
+  </w15:person>
+  <w15:person w15:author="Daniel P.">
+    <w15:presenceInfo w15:providerId="Windows Live" w15:userId="7c8ad2e5faa62db4"/>
+  </w15:person>
+</w15:people>
+</file>
+
 <file path=word/styles.xml><?xml version="1.0" encoding="utf-8"?>
 <w:styles xmlns:mc="http://schemas.openxmlformats.org/markup-compatibility/2006" xmlns:r="http://schemas.openxmlformats.org/officeDocument/2006/relationships" xmlns:w="http://schemas.openxmlformats.org/wordprocessingml/2006/main" xmlns:w14="http://schemas.microsoft.com/office/word/2010/wordml" xmlns:w15="http://schemas.microsoft.com/office/word/2012/wordml" xmlns:w16cex="http://schemas.microsoft.com/office/word/2018/wordml/cex" xmlns:w16cid="http://schemas.microsoft.com/office/word/2016/wordml/cid" xmlns:w16="http://schemas.microsoft.com/office/word/2018/wordml" xmlns:w16sdtdh="http://schemas.microsoft.com/office/word/2020/wordml/sdtdatahash" xmlns:w16se="http://schemas.microsoft.com/office/word/2015/wordml/symex" mc:Ignorable="w14 w15 w16se w16cid w16 w16cex w16sdtdh">
   <w:docDefaults>
     <w:rPrDefault>
       <w:rPr>
-        <w:rFonts w:asciiTheme="minorHAnsi" w:eastAsiaTheme="minorHAnsi" w:hAnsiTheme="minorHAnsi" w:cstheme="minorBidi"/>
+        <w:rFonts w:asciiTheme="minorHAnsi" w:hAnsiTheme="minorHAnsi" w:eastAsiaTheme="minorHAnsi" w:cstheme="minorBidi"/>
         <w:kern w:val="2"/>
         <w:sz w:val="22"/>
         <w:szCs w:val="22"/>
@@ -303,14 +987,14 @@
   <w:latentStyles w:defLockedState="0" w:defUIPriority="99" w:defSemiHidden="0" w:defUnhideWhenUsed="0" w:defQFormat="0" w:count="376">
     <w:lsdException w:name="Normal" w:uiPriority="0" w:qFormat="1"/>
     <w:lsdException w:name="heading 1" w:uiPriority="9" w:qFormat="1"/>
-    <w:lsdException w:name="heading 2" w:semiHidden="1" w:uiPriority="9" w:unhideWhenUsed="1" w:qFormat="1"/>
-    <w:lsdException w:name="heading 3" w:semiHidden="1" w:uiPriority="9" w:unhideWhenUsed="1" w:qFormat="1"/>
-    <w:lsdException w:name="heading 4" w:semiHidden="1" w:uiPriority="9" w:unhideWhenUsed="1" w:qFormat="1"/>
-    <w:lsdException w:name="heading 5" w:semiHidden="1" w:uiPriority="9" w:unhideWhenUsed="1" w:qFormat="1"/>
-    <w:lsdException w:name="heading 6" w:semiHidden="1" w:uiPriority="9" w:unhideWhenUsed="1" w:qFormat="1"/>
-    <w:lsdException w:name="heading 7" w:semiHidden="1" w:uiPriority="9" w:unhideWhenUsed="1" w:qFormat="1"/>
-    <w:lsdException w:name="heading 8" w:semiHidden="1" w:uiPriority="9" w:unhideWhenUsed="1" w:qFormat="1"/>
-    <w:lsdException w:name="heading 9" w:semiHidden="1" w:uiPriority="9" w:unhideWhenUsed="1" w:qFormat="1"/>
+    <w:lsdException w:name="heading 2" w:uiPriority="9" w:semiHidden="1" w:unhideWhenUsed="1" w:qFormat="1"/>
+    <w:lsdException w:name="heading 3" w:uiPriority="9" w:semiHidden="1" w:unhideWhenUsed="1" w:qFormat="1"/>
+    <w:lsdException w:name="heading 4" w:uiPriority="9" w:semiHidden="1" w:unhideWhenUsed="1" w:qFormat="1"/>
+    <w:lsdException w:name="heading 5" w:uiPriority="9" w:semiHidden="1" w:unhideWhenUsed="1" w:qFormat="1"/>
+    <w:lsdException w:name="heading 6" w:uiPriority="9" w:semiHidden="1" w:unhideWhenUsed="1" w:qFormat="1"/>
+    <w:lsdException w:name="heading 7" w:uiPriority="9" w:semiHidden="1" w:unhideWhenUsed="1" w:qFormat="1"/>
+    <w:lsdException w:name="heading 8" w:uiPriority="9" w:semiHidden="1" w:unhideWhenUsed="1" w:qFormat="1"/>
+    <w:lsdException w:name="heading 9" w:uiPriority="9" w:semiHidden="1" w:unhideWhenUsed="1" w:qFormat="1"/>
     <w:lsdException w:name="index 1" w:semiHidden="1" w:unhideWhenUsed="1"/>
     <w:lsdException w:name="index 2" w:semiHidden="1" w:unhideWhenUsed="1"/>
     <w:lsdException w:name="index 3" w:semiHidden="1" w:unhideWhenUsed="1"/>
@@ -320,22 +1004,22 @@
     <w:lsdException w:name="index 7" w:semiHidden="1" w:unhideWhenUsed="1"/>
     <w:lsdException w:name="index 8" w:semiHidden="1" w:unhideWhenUsed="1"/>
     <w:lsdException w:name="index 9" w:semiHidden="1" w:unhideWhenUsed="1"/>
-    <w:lsdException w:name="toc 1" w:semiHidden="1" w:uiPriority="39" w:unhideWhenUsed="1"/>
-    <w:lsdException w:name="toc 2" w:semiHidden="1" w:uiPriority="39" w:unhideWhenUsed="1"/>
-    <w:lsdException w:name="toc 3" w:semiHidden="1" w:uiPriority="39" w:unhideWhenUsed="1"/>
-    <w:lsdException w:name="toc 4" w:semiHidden="1" w:uiPriority="39" w:unhideWhenUsed="1"/>
-    <w:lsdException w:name="toc 5" w:semiHidden="1" w:uiPriority="39" w:unhideWhenUsed="1"/>
-    <w:lsdException w:name="toc 6" w:semiHidden="1" w:uiPriority="39" w:unhideWhenUsed="1"/>
-    <w:lsdException w:name="toc 7" w:semiHidden="1" w:uiPriority="39" w:unhideWhenUsed="1"/>
-    <w:lsdException w:name="toc 8" w:semiHidden="1" w:uiPriority="39" w:unhideWhenUsed="1"/>
-    <w:lsdException w:name="toc 9" w:semiHidden="1" w:uiPriority="39" w:unhideWhenUsed="1"/>
+    <w:lsdException w:name="toc 1" w:uiPriority="39" w:semiHidden="1" w:unhideWhenUsed="1"/>
+    <w:lsdException w:name="toc 2" w:uiPriority="39" w:semiHidden="1" w:unhideWhenUsed="1"/>
+    <w:lsdException w:name="toc 3" w:uiPriority="39" w:semiHidden="1" w:unhideWhenUsed="1"/>
+    <w:lsdException w:name="toc 4" w:uiPriority="39" w:semiHidden="1" w:unhideWhenUsed="1"/>
+    <w:lsdException w:name="toc 5" w:uiPriority="39" w:semiHidden="1" w:unhideWhenUsed="1"/>
+    <w:lsdException w:name="toc 6" w:uiPriority="39" w:semiHidden="1" w:unhideWhenUsed="1"/>
+    <w:lsdException w:name="toc 7" w:uiPriority="39" w:semiHidden="1" w:unhideWhenUsed="1"/>
+    <w:lsdException w:name="toc 8" w:uiPriority="39" w:semiHidden="1" w:unhideWhenUsed="1"/>
+    <w:lsdException w:name="toc 9" w:uiPriority="39" w:semiHidden="1" w:unhideWhenUsed="1"/>
     <w:lsdException w:name="Normal Indent" w:semiHidden="1" w:unhideWhenUsed="1"/>
     <w:lsdException w:name="footnote text" w:semiHidden="1" w:unhideWhenUsed="1"/>
     <w:lsdException w:name="annotation text" w:semiHidden="1" w:unhideWhenUsed="1"/>
     <w:lsdException w:name="header" w:semiHidden="1" w:unhideWhenUsed="1"/>
     <w:lsdException w:name="footer" w:semiHidden="1" w:unhideWhenUsed="1"/>
     <w:lsdException w:name="index heading" w:semiHidden="1" w:unhideWhenUsed="1"/>
-    <w:lsdException w:name="caption" w:semiHidden="1" w:uiPriority="35" w:unhideWhenUsed="1" w:qFormat="1"/>
+    <w:lsdException w:name="caption" w:uiPriority="35" w:semiHidden="1" w:unhideWhenUsed="1" w:qFormat="1"/>
     <w:lsdException w:name="table of figures" w:semiHidden="1" w:unhideWhenUsed="1"/>
     <w:lsdException w:name="envelope address" w:semiHidden="1" w:unhideWhenUsed="1"/>
     <w:lsdException w:name="envelope return" w:semiHidden="1" w:unhideWhenUsed="1"/>
@@ -366,7 +1050,7 @@
     <w:lsdException w:name="Title" w:uiPriority="10" w:qFormat="1"/>
     <w:lsdException w:name="Closing" w:semiHidden="1" w:unhideWhenUsed="1"/>
     <w:lsdException w:name="Signature" w:semiHidden="1" w:unhideWhenUsed="1"/>
-    <w:lsdException w:name="Default Paragraph Font" w:semiHidden="1" w:uiPriority="1" w:unhideWhenUsed="1"/>
+    <w:lsdException w:name="Default Paragraph Font" w:uiPriority="1" w:semiHidden="1" w:unhideWhenUsed="1"/>
     <w:lsdException w:name="Body Text" w:semiHidden="1" w:unhideWhenUsed="1"/>
     <w:lsdException w:name="Body Text Indent" w:semiHidden="1" w:unhideWhenUsed="1"/>
     <w:lsdException w:name="List Continue" w:semiHidden="1" w:unhideWhenUsed="1"/>
@@ -566,8 +1250,8 @@
     <w:lsdException w:name="Subtle Reference" w:uiPriority="31" w:qFormat="1"/>
     <w:lsdException w:name="Intense Reference" w:uiPriority="32" w:qFormat="1"/>
     <w:lsdException w:name="Book Title" w:uiPriority="33" w:qFormat="1"/>
-    <w:lsdException w:name="Bibliography" w:semiHidden="1" w:uiPriority="37" w:unhideWhenUsed="1"/>
-    <w:lsdException w:name="TOC Heading" w:semiHidden="1" w:uiPriority="39" w:unhideWhenUsed="1" w:qFormat="1"/>
+    <w:lsdException w:name="Bibliography" w:uiPriority="37" w:semiHidden="1" w:unhideWhenUsed="1"/>
+    <w:lsdException w:name="TOC Heading" w:uiPriority="39" w:semiHidden="1" w:unhideWhenUsed="1" w:qFormat="1"/>
     <w:lsdException w:name="Plain Table 1" w:uiPriority="41"/>
     <w:lsdException w:name="Plain Table 2" w:uiPriority="42"/>
     <w:lsdException w:name="Plain Table 3" w:uiPriority="43"/>
@@ -678,7 +1362,7 @@
     <w:lsdException w:name="Unresolved Mention" w:semiHidden="1" w:unhideWhenUsed="1"/>
     <w:lsdException w:name="Smart Link" w:semiHidden="1" w:unhideWhenUsed="1"/>
   </w:latentStyles>
-  <w:style w:type="paragraph" w:default="1" w:styleId="Normalny">
+  <w:style w:type="paragraph" w:styleId="Normalny" w:default="1">
     <w:name w:val="Normal"/>
     <w:qFormat/>
   </w:style>
@@ -697,7 +1381,7 @@
       <w:outlineLvl w:val="0"/>
     </w:pPr>
     <w:rPr>
-      <w:rFonts w:asciiTheme="majorHAnsi" w:eastAsiaTheme="majorEastAsia" w:hAnsiTheme="majorHAnsi" w:cstheme="majorBidi"/>
+      <w:rFonts w:asciiTheme="majorHAnsi" w:hAnsiTheme="majorHAnsi" w:eastAsiaTheme="majorEastAsia" w:cstheme="majorBidi"/>
       <w:color w:val="0F4761" w:themeColor="accent1" w:themeShade="BF"/>
       <w:sz w:val="40"/>
       <w:szCs w:val="40"/>
@@ -720,7 +1404,7 @@
       <w:outlineLvl w:val="1"/>
     </w:pPr>
     <w:rPr>
-      <w:rFonts w:asciiTheme="majorHAnsi" w:eastAsiaTheme="majorEastAsia" w:hAnsiTheme="majorHAnsi" w:cstheme="majorBidi"/>
+      <w:rFonts w:asciiTheme="majorHAnsi" w:hAnsiTheme="majorHAnsi" w:eastAsiaTheme="majorEastAsia" w:cstheme="majorBidi"/>
       <w:color w:val="0F4761" w:themeColor="accent1" w:themeShade="BF"/>
       <w:sz w:val="32"/>
       <w:szCs w:val="32"/>
@@ -881,13 +1565,13 @@
       <w:color w:val="272727" w:themeColor="text1" w:themeTint="D8"/>
     </w:rPr>
   </w:style>
-  <w:style w:type="character" w:default="1" w:styleId="Domylnaczcionkaakapitu">
+  <w:style w:type="character" w:styleId="Domylnaczcionkaakapitu" w:default="1">
     <w:name w:val="Default Paragraph Font"/>
     <w:uiPriority w:val="1"/>
     <w:semiHidden/>
     <w:unhideWhenUsed/>
   </w:style>
-  <w:style w:type="table" w:default="1" w:styleId="Standardowy">
+  <w:style w:type="table" w:styleId="Standardowy" w:default="1">
     <w:name w:val="Normal Table"/>
     <w:uiPriority w:val="99"/>
     <w:semiHidden/>
@@ -902,26 +1586,26 @@
       </w:tblCellMar>
     </w:tblPr>
   </w:style>
-  <w:style w:type="numbering" w:default="1" w:styleId="Bezlisty">
+  <w:style w:type="numbering" w:styleId="Bezlisty" w:default="1">
     <w:name w:val="No List"/>
     <w:uiPriority w:val="99"/>
     <w:semiHidden/>
     <w:unhideWhenUsed/>
   </w:style>
-  <w:style w:type="character" w:customStyle="1" w:styleId="Nagwek1Znak">
+  <w:style w:type="character" w:styleId="Nagwek1Znak" w:customStyle="1">
     <w:name w:val="Nagłówek 1 Znak"/>
     <w:basedOn w:val="Domylnaczcionkaakapitu"/>
     <w:link w:val="Nagwek1"/>
     <w:uiPriority w:val="9"/>
     <w:rsid w:val="00D96C49"/>
     <w:rPr>
-      <w:rFonts w:asciiTheme="majorHAnsi" w:eastAsiaTheme="majorEastAsia" w:hAnsiTheme="majorHAnsi" w:cstheme="majorBidi"/>
+      <w:rFonts w:asciiTheme="majorHAnsi" w:hAnsiTheme="majorHAnsi" w:eastAsiaTheme="majorEastAsia" w:cstheme="majorBidi"/>
       <w:color w:val="0F4761" w:themeColor="accent1" w:themeShade="BF"/>
       <w:sz w:val="40"/>
       <w:szCs w:val="40"/>
     </w:rPr>
   </w:style>
-  <w:style w:type="character" w:customStyle="1" w:styleId="Nagwek2Znak">
+  <w:style w:type="character" w:styleId="Nagwek2Znak" w:customStyle="1">
     <w:name w:val="Nagłówek 2 Znak"/>
     <w:basedOn w:val="Domylnaczcionkaakapitu"/>
     <w:link w:val="Nagwek2"/>
@@ -929,13 +1613,13 @@
     <w:semiHidden/>
     <w:rsid w:val="00D96C49"/>
     <w:rPr>
-      <w:rFonts w:asciiTheme="majorHAnsi" w:eastAsiaTheme="majorEastAsia" w:hAnsiTheme="majorHAnsi" w:cstheme="majorBidi"/>
+      <w:rFonts w:asciiTheme="majorHAnsi" w:hAnsiTheme="majorHAnsi" w:eastAsiaTheme="majorEastAsia" w:cstheme="majorBidi"/>
       <w:color w:val="0F4761" w:themeColor="accent1" w:themeShade="BF"/>
       <w:sz w:val="32"/>
       <w:szCs w:val="32"/>
     </w:rPr>
   </w:style>
-  <w:style w:type="character" w:customStyle="1" w:styleId="Nagwek3Znak">
+  <w:style w:type="character" w:styleId="Nagwek3Znak" w:customStyle="1">
     <w:name w:val="Nagłówek 3 Znak"/>
     <w:basedOn w:val="Domylnaczcionkaakapitu"/>
     <w:link w:val="Nagwek3"/>
@@ -949,7 +1633,7 @@
       <w:szCs w:val="28"/>
     </w:rPr>
   </w:style>
-  <w:style w:type="character" w:customStyle="1" w:styleId="Nagwek4Znak">
+  <w:style w:type="character" w:styleId="Nagwek4Znak" w:customStyle="1">
     <w:name w:val="Nagłówek 4 Znak"/>
     <w:basedOn w:val="Domylnaczcionkaakapitu"/>
     <w:link w:val="Nagwek4"/>
@@ -963,7 +1647,7 @@
       <w:color w:val="0F4761" w:themeColor="accent1" w:themeShade="BF"/>
     </w:rPr>
   </w:style>
-  <w:style w:type="character" w:customStyle="1" w:styleId="Nagwek5Znak">
+  <w:style w:type="character" w:styleId="Nagwek5Znak" w:customStyle="1">
     <w:name w:val="Nagłówek 5 Znak"/>
     <w:basedOn w:val="Domylnaczcionkaakapitu"/>
     <w:link w:val="Nagwek5"/>
@@ -975,7 +1659,7 @@
       <w:color w:val="0F4761" w:themeColor="accent1" w:themeShade="BF"/>
     </w:rPr>
   </w:style>
-  <w:style w:type="character" w:customStyle="1" w:styleId="Nagwek6Znak">
+  <w:style w:type="character" w:styleId="Nagwek6Znak" w:customStyle="1">
     <w:name w:val="Nagłówek 6 Znak"/>
     <w:basedOn w:val="Domylnaczcionkaakapitu"/>
     <w:link w:val="Nagwek6"/>
@@ -989,7 +1673,7 @@
       <w:color w:val="595959" w:themeColor="text1" w:themeTint="A6"/>
     </w:rPr>
   </w:style>
-  <w:style w:type="character" w:customStyle="1" w:styleId="Nagwek7Znak">
+  <w:style w:type="character" w:styleId="Nagwek7Znak" w:customStyle="1">
     <w:name w:val="Nagłówek 7 Znak"/>
     <w:basedOn w:val="Domylnaczcionkaakapitu"/>
     <w:link w:val="Nagwek7"/>
@@ -1001,7 +1685,7 @@
       <w:color w:val="595959" w:themeColor="text1" w:themeTint="A6"/>
     </w:rPr>
   </w:style>
-  <w:style w:type="character" w:customStyle="1" w:styleId="Nagwek8Znak">
+  <w:style w:type="character" w:styleId="Nagwek8Znak" w:customStyle="1">
     <w:name w:val="Nagłówek 8 Znak"/>
     <w:basedOn w:val="Domylnaczcionkaakapitu"/>
     <w:link w:val="Nagwek8"/>
@@ -1015,7 +1699,7 @@
       <w:color w:val="272727" w:themeColor="text1" w:themeTint="D8"/>
     </w:rPr>
   </w:style>
-  <w:style w:type="character" w:customStyle="1" w:styleId="Nagwek9Znak">
+  <w:style w:type="character" w:styleId="Nagwek9Znak" w:customStyle="1">
     <w:name w:val="Nagłówek 9 Znak"/>
     <w:basedOn w:val="Domylnaczcionkaakapitu"/>
     <w:link w:val="Nagwek9"/>
@@ -1040,21 +1724,21 @@
       <w:contextualSpacing/>
     </w:pPr>
     <w:rPr>
-      <w:rFonts w:asciiTheme="majorHAnsi" w:eastAsiaTheme="majorEastAsia" w:hAnsiTheme="majorHAnsi" w:cstheme="majorBidi"/>
+      <w:rFonts w:asciiTheme="majorHAnsi" w:hAnsiTheme="majorHAnsi" w:eastAsiaTheme="majorEastAsia" w:cstheme="majorBidi"/>
       <w:spacing w:val="-10"/>
       <w:kern w:val="28"/>
       <w:sz w:val="56"/>
       <w:szCs w:val="56"/>
     </w:rPr>
   </w:style>
-  <w:style w:type="character" w:customStyle="1" w:styleId="TytuZnak">
+  <w:style w:type="character" w:styleId="TytuZnak" w:customStyle="1">
     <w:name w:val="Tytuł Znak"/>
     <w:basedOn w:val="Domylnaczcionkaakapitu"/>
     <w:link w:val="Tytu"/>
     <w:uiPriority w:val="10"/>
     <w:rsid w:val="00D96C49"/>
     <w:rPr>
-      <w:rFonts w:asciiTheme="majorHAnsi" w:eastAsiaTheme="majorEastAsia" w:hAnsiTheme="majorHAnsi" w:cstheme="majorBidi"/>
+      <w:rFonts w:asciiTheme="majorHAnsi" w:hAnsiTheme="majorHAnsi" w:eastAsiaTheme="majorEastAsia" w:cstheme="majorBidi"/>
       <w:spacing w:val="-10"/>
       <w:kern w:val="28"/>
       <w:sz w:val="56"/>
@@ -1082,7 +1766,7 @@
       <w:szCs w:val="28"/>
     </w:rPr>
   </w:style>
-  <w:style w:type="character" w:customStyle="1" w:styleId="PodtytuZnak">
+  <w:style w:type="character" w:styleId="PodtytuZnak" w:customStyle="1">
     <w:name w:val="Podtytuł Znak"/>
     <w:basedOn w:val="Domylnaczcionkaakapitu"/>
     <w:link w:val="Podtytu"/>
@@ -1114,7 +1798,7 @@
       <w:color w:val="404040" w:themeColor="text1" w:themeTint="BF"/>
     </w:rPr>
   </w:style>
-  <w:style w:type="character" w:customStyle="1" w:styleId="CytatZnak">
+  <w:style w:type="character" w:styleId="CytatZnak" w:customStyle="1">
     <w:name w:val="Cytat Znak"/>
     <w:basedOn w:val="Domylnaczcionkaakapitu"/>
     <w:link w:val="Cytat"/>
@@ -1159,8 +1843,8 @@
     <w:rsid w:val="00D96C49"/>
     <w:pPr>
       <w:pBdr>
-        <w:top w:val="single" w:sz="4" w:space="10" w:color="0F4761" w:themeColor="accent1" w:themeShade="BF"/>
-        <w:bottom w:val="single" w:sz="4" w:space="10" w:color="0F4761" w:themeColor="accent1" w:themeShade="BF"/>
+        <w:top w:val="single" w:color="0F4761" w:themeColor="accent1" w:themeShade="BF" w:sz="4" w:space="10"/>
+        <w:bottom w:val="single" w:color="0F4761" w:themeColor="accent1" w:themeShade="BF" w:sz="4" w:space="10"/>
       </w:pBdr>
       <w:spacing w:before="360" w:after="360"/>
       <w:ind w:left="864" w:right="864"/>
@@ -1172,7 +1856,7 @@
       <w:color w:val="0F4761" w:themeColor="accent1" w:themeShade="BF"/>
     </w:rPr>
   </w:style>
-  <w:style w:type="character" w:customStyle="1" w:styleId="CytatintensywnyZnak">
+  <w:style w:type="character" w:styleId="CytatintensywnyZnak" w:customStyle="1">
     <w:name w:val="Cytat intensywny Znak"/>
     <w:basedOn w:val="Domylnaczcionkaakapitu"/>
     <w:link w:val="Cytatintensywny"/>

</xml_diff>